<commit_message>
Conexión con base de datos
</commit_message>
<xml_diff>
--- a/documentacion/Estado del Arte.docx
+++ b/documentacion/Estado del Arte.docx
@@ -47,7 +47,7 @@
                 <w:sz w:val="28"/>
                 <w:szCs w:val="28"/>
               </w:rPr>
-              <w:t xml:space="preserve">Estado del Arte Herramientas Para Control de Asistencia </w:t>
+              <w:t xml:space="preserve">Estado del Arte Herramientas Para </w:t>
             </w:r>
             <w:r>
               <w:rPr>
@@ -56,7 +56,34 @@
                 <w:sz w:val="28"/>
                 <w:szCs w:val="28"/>
               </w:rPr>
-              <w:t>De Estudiantes</w:t>
+              <w:t>Registro</w:t>
+            </w:r>
+            <w:r>
+              <w:rPr>
+                <w:b/>
+                <w:bCs/>
+                <w:sz w:val="28"/>
+                <w:szCs w:val="28"/>
+              </w:rPr>
+              <w:t xml:space="preserve"> de </w:t>
+            </w:r>
+            <w:r>
+              <w:rPr>
+                <w:b/>
+                <w:bCs/>
+                <w:sz w:val="28"/>
+                <w:szCs w:val="28"/>
+              </w:rPr>
+              <w:t>Calificaciones</w:t>
+            </w:r>
+            <w:r>
+              <w:rPr>
+                <w:b/>
+                <w:bCs/>
+                <w:sz w:val="28"/>
+                <w:szCs w:val="28"/>
+              </w:rPr>
+              <w:t xml:space="preserve"> De Estudiantes</w:t>
             </w:r>
           </w:p>
         </w:tc>
@@ -103,7 +130,25 @@
                 <w:sz w:val="28"/>
                 <w:szCs w:val="28"/>
               </w:rPr>
-              <w:t>recabar información para la ejecución de app para registro de asistencia de estudiantes</w:t>
+              <w:t xml:space="preserve">recabar información para la ejecución de app para registro de </w:t>
+            </w:r>
+            <w:r>
+              <w:rPr>
+                <w:b w:val="false"/>
+                <w:bCs w:val="false"/>
+                <w:sz w:val="28"/>
+                <w:szCs w:val="28"/>
+              </w:rPr>
+              <w:t>notas</w:t>
+            </w:r>
+            <w:r>
+              <w:rPr>
+                <w:b w:val="false"/>
+                <w:bCs w:val="false"/>
+                <w:sz w:val="28"/>
+                <w:szCs w:val="28"/>
+              </w:rPr>
+              <w:t xml:space="preserve"> de estudiantes</w:t>
             </w:r>
           </w:p>
         </w:tc>
@@ -2247,6 +2292,11 @@
     <w:qFormat/>
     <w:rPr/>
   </w:style>
+  <w:style w:type="character" w:styleId="ListLabel3">
+    <w:name w:val="ListLabel 3"/>
+    <w:qFormat/>
+    <w:rPr/>
+  </w:style>
   <w:style w:type="paragraph" w:styleId="Ttulo">
     <w:name w:val="Título"/>
     <w:basedOn w:val="Normal"/>

</xml_diff>